<commit_message>
Edited section 1 of the docx, and started editing ppt presentation
</commit_message>
<xml_diff>
--- a/First_Delivery/presentation/Lab02-Doc Template (alterado).docx
+++ b/First_Delivery/presentation/Lab02-Doc Template (alterado).docx
@@ -168,60 +168,203 @@
     </w:p>
     <w:p>
       <w:pPr>
+        <w:rPr>
+          <w:rStyle w:val="3oh-"/>
+          <w:rFonts w:ascii="Calibri" w:hAnsi="Calibri" w:cs="Calibri"/>
+        </w:rPr>
+      </w:pPr>
+      <w:r>
+        <w:rPr>
+          <w:rFonts w:eastAsia="DejaVu Sans Condensed"/>
+        </w:rPr>
+        <w:tab/>
+      </w:r>
+      <w:r>
+        <w:rPr>
+          <w:rStyle w:val="3oh-"/>
+          <w:rFonts w:ascii="Calibri" w:hAnsi="Calibri" w:cs="Calibri"/>
+        </w:rPr>
+        <w:t xml:space="preserve">Our aim is to understand how different these habits </w:t>
+      </w:r>
+      <w:r>
+        <w:rPr>
+          <w:rStyle w:val="3oh-"/>
+          <w:rFonts w:ascii="Calibri" w:hAnsi="Calibri" w:cs="Calibri"/>
+        </w:rPr>
+        <w:t xml:space="preserve">are </w:t>
+      </w:r>
+      <w:r>
+        <w:rPr>
+          <w:rStyle w:val="3oh-"/>
+          <w:rFonts w:ascii="Calibri" w:hAnsi="Calibri" w:cs="Calibri"/>
+        </w:rPr>
+        <w:t xml:space="preserve">between different countries throughout Europe, and if it has an impact </w:t>
+      </w:r>
+      <w:r>
+        <w:rPr>
+          <w:rStyle w:val="3oh-"/>
+          <w:rFonts w:ascii="Calibri" w:hAnsi="Calibri" w:cs="Calibri"/>
+        </w:rPr>
+        <w:t xml:space="preserve">in </w:t>
+      </w:r>
+      <w:bookmarkStart w:id="0" w:name="_GoBack"/>
+      <w:bookmarkEnd w:id="0"/>
+      <w:r>
+        <w:rPr>
+          <w:rStyle w:val="3oh-"/>
+          <w:rFonts w:ascii="Calibri" w:hAnsi="Calibri" w:cs="Calibri"/>
+        </w:rPr>
+        <w:t>the overall picture of the demographics indicators such as</w:t>
+      </w:r>
+      <w:r>
+        <w:rPr>
+          <w:rStyle w:val="3oh-"/>
+          <w:rFonts w:ascii="Calibri" w:hAnsi="Calibri" w:cs="Calibri"/>
+        </w:rPr>
+        <w:t xml:space="preserve"> the</w:t>
+      </w:r>
+      <w:r>
+        <w:rPr>
+          <w:rStyle w:val="3oh-"/>
+          <w:rFonts w:ascii="Calibri" w:hAnsi="Calibri" w:cs="Calibri"/>
+        </w:rPr>
+        <w:t xml:space="preserve"> level of dropout or even high achievement in education system. </w:t>
+      </w:r>
+      <w:r>
+        <w:rPr>
+          <w:rStyle w:val="3oh-"/>
+          <w:rFonts w:ascii="Calibri" w:hAnsi="Calibri" w:cs="Calibri"/>
+        </w:rPr>
+        <w:t>Can the</w:t>
+      </w:r>
+      <w:r>
+        <w:rPr>
+          <w:rStyle w:val="3oh-"/>
+          <w:rFonts w:ascii="Calibri" w:hAnsi="Calibri" w:cs="Calibri"/>
+        </w:rPr>
+        <w:t xml:space="preserve"> low level of reading</w:t>
+      </w:r>
+      <w:r>
+        <w:rPr>
+          <w:rStyle w:val="3oh-"/>
+          <w:rFonts w:ascii="Calibri" w:hAnsi="Calibri" w:cs="Calibri"/>
+        </w:rPr>
+        <w:t xml:space="preserve"> </w:t>
+      </w:r>
+      <w:r>
+        <w:rPr>
+          <w:rStyle w:val="3oh-"/>
+          <w:rFonts w:ascii="Calibri" w:hAnsi="Calibri" w:cs="Calibri"/>
+        </w:rPr>
+        <w:t>associate</w:t>
+      </w:r>
+      <w:r>
+        <w:rPr>
+          <w:rStyle w:val="3oh-"/>
+          <w:rFonts w:ascii="Calibri" w:hAnsi="Calibri" w:cs="Calibri"/>
+        </w:rPr>
+        <w:t>d</w:t>
+      </w:r>
+      <w:r>
+        <w:rPr>
+          <w:rStyle w:val="3oh-"/>
+          <w:rFonts w:ascii="Calibri" w:hAnsi="Calibri" w:cs="Calibri"/>
+        </w:rPr>
+        <w:t xml:space="preserve"> with </w:t>
+      </w:r>
+      <w:r>
+        <w:rPr>
+          <w:rStyle w:val="3oh-"/>
+          <w:rFonts w:ascii="Calibri" w:hAnsi="Calibri" w:cs="Calibri"/>
+        </w:rPr>
+        <w:t xml:space="preserve">a </w:t>
+      </w:r>
+      <w:r>
+        <w:rPr>
+          <w:rStyle w:val="3oh-"/>
+          <w:rFonts w:ascii="Calibri" w:hAnsi="Calibri" w:cs="Calibri"/>
+        </w:rPr>
+        <w:t xml:space="preserve">low </w:t>
+      </w:r>
+      <w:r>
+        <w:rPr>
+          <w:rStyle w:val="3oh-"/>
+          <w:rFonts w:ascii="Calibri" w:hAnsi="Calibri" w:cs="Calibri"/>
+        </w:rPr>
+        <w:t>investment</w:t>
+      </w:r>
+      <w:r>
+        <w:rPr>
+          <w:rStyle w:val="3oh-"/>
+          <w:rFonts w:ascii="Calibri" w:hAnsi="Calibri" w:cs="Calibri"/>
+        </w:rPr>
+        <w:t xml:space="preserve"> in books be a signal that in a given country the students will underperform in science or even mathematics topics? The aim of our visualization is to answer</w:t>
+      </w:r>
+      <w:r>
+        <w:rPr>
+          <w:rStyle w:val="3oh-"/>
+          <w:rFonts w:ascii="Calibri" w:hAnsi="Calibri" w:cs="Calibri"/>
+        </w:rPr>
+        <w:t xml:space="preserve"> </w:t>
+      </w:r>
+      <w:r>
+        <w:rPr>
+          <w:rStyle w:val="3oh-"/>
+          <w:rFonts w:ascii="Calibri" w:hAnsi="Calibri" w:cs="Calibri"/>
+        </w:rPr>
+        <w:t>questions like these (</w:t>
+      </w:r>
+      <w:r>
+        <w:rPr>
+          <w:rStyle w:val="3oh-"/>
+          <w:rFonts w:ascii="Calibri" w:hAnsi="Calibri" w:cs="Calibri"/>
+        </w:rPr>
+        <w:t>and all the mentioned in the question section</w:t>
+      </w:r>
+      <w:r>
+        <w:rPr>
+          <w:rStyle w:val="3oh-"/>
+          <w:rFonts w:ascii="Calibri" w:hAnsi="Calibri" w:cs="Calibri"/>
+        </w:rPr>
+        <w:t xml:space="preserve">) by correlating between reading </w:t>
+      </w:r>
+      <w:r>
+        <w:rPr>
+          <w:rStyle w:val="3oh-"/>
+          <w:rFonts w:ascii="Calibri" w:hAnsi="Calibri" w:cs="Calibri"/>
+        </w:rPr>
+        <w:t xml:space="preserve">metrics </w:t>
+      </w:r>
+      <w:r>
+        <w:rPr>
+          <w:rStyle w:val="3oh-"/>
+          <w:rFonts w:ascii="Calibri" w:hAnsi="Calibri" w:cs="Calibri"/>
+        </w:rPr>
+        <w:t xml:space="preserve">and the demographic indicators </w:t>
+      </w:r>
+      <w:r>
+        <w:rPr>
+          <w:rStyle w:val="3oh-"/>
+          <w:rFonts w:ascii="Calibri" w:hAnsi="Calibri" w:cs="Calibri"/>
+        </w:rPr>
+        <w:t>that we chose as being relevant</w:t>
+      </w:r>
+      <w:r>
+        <w:rPr>
+          <w:rStyle w:val="3oh-"/>
+          <w:rFonts w:ascii="Calibri" w:hAnsi="Calibri" w:cs="Calibri"/>
+        </w:rPr>
+        <w:t>.</w:t>
+      </w:r>
+    </w:p>
+    <w:p>
+      <w:pPr>
         <w:widowControl w:val="0"/>
         <w:suppressAutoHyphens/>
         <w:spacing w:after="120"/>
         <w:jc w:val="both"/>
         <w:rPr>
-          <w:rFonts w:ascii="Calibri" w:eastAsia="DejaVu Sans Condensed" w:hAnsi="Calibri"/>
-        </w:rPr>
-      </w:pPr>
-      <w:r>
-        <w:rPr>
-          <w:rFonts w:ascii="Calibri" w:eastAsia="DejaVu Sans Condensed" w:hAnsi="Calibri"/>
-        </w:rPr>
-        <w:tab/>
-        <w:t>Our aim is to understand</w:t>
-      </w:r>
-      <w:r>
-        <w:rPr>
-          <w:rFonts w:ascii="Calibri" w:eastAsia="DejaVu Sans Condensed" w:hAnsi="Calibri"/>
-        </w:rPr>
-        <w:t xml:space="preserve"> how different these habits between different countries throughout Europe are, and if it has an impact on the high-academic achievement.</w:t>
-      </w:r>
-    </w:p>
-    <w:p>
-      <w:pPr>
-        <w:widowControl w:val="0"/>
-        <w:suppressAutoHyphens/>
-        <w:spacing w:after="120"/>
-        <w:jc w:val="both"/>
-        <w:rPr>
-          <w:rFonts w:ascii="Calibri" w:eastAsia="DejaVu Sans Condensed" w:hAnsi="Calibri"/>
-        </w:rPr>
-      </w:pPr>
-      <w:r>
-        <w:rPr>
-          <w:rFonts w:ascii="Calibri" w:eastAsia="DejaVu Sans Condensed" w:hAnsi="Calibri"/>
-        </w:rPr>
-        <w:tab/>
-        <w:t>We hope that this visualization helps to understand how reading can affect our academic performance</w:t>
-      </w:r>
-      <w:r>
-        <w:rPr>
-          <w:rFonts w:ascii="Calibri" w:eastAsia="DejaVu Sans Condensed" w:hAnsi="Calibri"/>
-        </w:rPr>
-        <w:t>, and how it is important in our lives.</w:t>
-      </w:r>
-    </w:p>
-    <w:p>
-      <w:pPr>
-        <w:widowControl w:val="0"/>
-        <w:suppressAutoHyphens/>
-        <w:spacing w:after="120"/>
-        <w:jc w:val="both"/>
-        <w:rPr>
-          <w:rFonts w:ascii="Calibri" w:eastAsia="DejaVu Sans Condensed" w:hAnsi="Calibri"/>
+          <w:rFonts w:ascii="Calibri" w:eastAsia="DejaVu Sans Condensed" w:hAnsi="Calibri" w:cs="Calibri"/>
         </w:rPr>
       </w:pPr>
     </w:p>
@@ -295,21 +438,7 @@
           <w:rFonts w:ascii="Calibri" w:eastAsia="DejaVu Sans Condensed" w:hAnsi="Calibri" w:cs="DejaVu Sans Condensed"/>
           <w:lang w:val="en-GB"/>
         </w:rPr>
-        <w:t xml:space="preserve">, and </w:t>
-      </w:r>
-      <w:r>
-        <w:rPr>
-          <w:rFonts w:ascii="Calibri" w:eastAsia="DejaVu Sans Condensed" w:hAnsi="Calibri" w:cs="DejaVu Sans Condensed"/>
-          <w:lang w:val="en-GB"/>
-        </w:rPr>
-        <w:t>whether</w:t>
-      </w:r>
-      <w:r>
-        <w:rPr>
-          <w:rFonts w:ascii="Calibri" w:eastAsia="DejaVu Sans Condensed" w:hAnsi="Calibri" w:cs="DejaVu Sans Condensed"/>
-          <w:lang w:val="en-GB"/>
-        </w:rPr>
-        <w:t xml:space="preserve"> it impacts or not </w:t>
+        <w:t xml:space="preserve">, and whether it impacts or not </w:t>
       </w:r>
       <w:r>
         <w:rPr>
@@ -435,16 +564,7 @@
           <w:rFonts w:ascii="Calibri" w:eastAsia="DejaVu Sans Condensed" w:hAnsi="Calibri" w:cs="DejaVu Sans Condensed"/>
           <w:lang w:val="en-GB"/>
         </w:rPr>
-        <w:t xml:space="preserve"> to mathematics or science</w:t>
-      </w:r>
-      <w:bookmarkStart w:id="0" w:name="_GoBack"/>
-      <w:bookmarkEnd w:id="0"/>
-      <w:r>
-        <w:rPr>
-          <w:rFonts w:ascii="Calibri" w:eastAsia="DejaVu Sans Condensed" w:hAnsi="Calibri" w:cs="DejaVu Sans Condensed"/>
-          <w:lang w:val="en-GB"/>
-        </w:rPr>
-        <w:t>?</w:t>
+        <w:t xml:space="preserve"> to mathematics or science?</w:t>
       </w:r>
     </w:p>
     <w:p>
@@ -549,23 +669,7 @@
           <w:rFonts w:ascii="Calibri" w:eastAsia="DejaVu Sans Condensed" w:hAnsi="Calibri" w:cs="DejaVu Sans Condensed"/>
           <w:lang w:val="en-GB"/>
         </w:rPr>
-        <w:t xml:space="preserve">purpose, most of the dataset in use are available on Eurostat and </w:t>
-      </w:r>
-      <w:proofErr w:type="spellStart"/>
-      <w:r>
-        <w:rPr>
-          <w:rFonts w:ascii="Calibri" w:eastAsia="DejaVu Sans Condensed" w:hAnsi="Calibri" w:cs="DejaVu Sans Condensed"/>
-          <w:lang w:val="en-GB"/>
-        </w:rPr>
-        <w:t>PorData</w:t>
-      </w:r>
-      <w:proofErr w:type="spellEnd"/>
-      <w:r>
-        <w:rPr>
-          <w:rFonts w:ascii="Calibri" w:eastAsia="DejaVu Sans Condensed" w:hAnsi="Calibri" w:cs="DejaVu Sans Condensed"/>
-          <w:lang w:val="en-GB"/>
-        </w:rPr>
-        <w:t xml:space="preserve">. </w:t>
+        <w:t xml:space="preserve">purpose, most of the dataset in use are available on Eurostat and PorData. </w:t>
       </w:r>
     </w:p>
     <w:p>
@@ -638,31 +742,16 @@
         </w:rPr>
         <w:tab/>
       </w:r>
-      <w:r>
-        <w:fldChar w:fldCharType="begin"/>
-      </w:r>
-      <w:r>
-        <w:instrText xml:space="preserve"> HYPERLINK "https://ec.europa.eu/eurostat" </w:instrText>
-      </w:r>
-      <w:r>
-        <w:fldChar w:fldCharType="separate"/>
-      </w:r>
-      <w:r>
-        <w:rPr>
-          <w:rStyle w:val="Hiperligao"/>
-          <w:rFonts w:ascii="Calibri" w:eastAsia="DejaVu Sans Condensed" w:hAnsi="Calibri"/>
-          <w:lang w:val="en-GB"/>
-        </w:rPr>
-        <w:t>https://ec.europa.eu/eurostat</w:t>
-      </w:r>
-      <w:r>
-        <w:rPr>
-          <w:rStyle w:val="Hiperligao"/>
-          <w:rFonts w:ascii="Calibri" w:eastAsia="DejaVu Sans Condensed" w:hAnsi="Calibri"/>
-          <w:lang w:val="en-GB"/>
-        </w:rPr>
-        <w:fldChar w:fldCharType="end"/>
-      </w:r>
+      <w:hyperlink r:id="rId5" w:history="1">
+        <w:r>
+          <w:rPr>
+            <w:rStyle w:val="Hiperligao"/>
+            <w:rFonts w:ascii="Calibri" w:eastAsia="DejaVu Sans Condensed" w:hAnsi="Calibri"/>
+            <w:lang w:val="en-GB"/>
+          </w:rPr>
+          <w:t>https://ec.europa.eu/eurostat</w:t>
+        </w:r>
+      </w:hyperlink>
     </w:p>
     <w:p>
       <w:pPr>
@@ -685,7 +774,7 @@
         </w:rPr>
         <w:t xml:space="preserve">                          </w:t>
       </w:r>
-      <w:hyperlink r:id="rId5" w:history="1">
+      <w:hyperlink r:id="rId6" w:history="1">
         <w:r>
           <w:rPr>
             <w:rStyle w:val="Hiperligao"/>
@@ -1604,7 +1693,6 @@
         </w:rPr>
         <w:t xml:space="preserve">year; </w:t>
       </w:r>
-      <w:proofErr w:type="spellStart"/>
       <w:r>
         <w:rPr>
           <w:rFonts w:ascii="Courier New" w:hAnsi="Courier New" w:cs="Courier New"/>
@@ -1612,7 +1700,6 @@
         </w:rPr>
         <w:t>training_field</w:t>
       </w:r>
-      <w:proofErr w:type="spellEnd"/>
       <w:r>
         <w:rPr>
           <w:rFonts w:ascii="Courier New" w:hAnsi="Courier New" w:cs="Courier New"/>
@@ -1900,23 +1987,7 @@
           <w:rFonts w:ascii="Courier New" w:hAnsi="Courier New" w:cs="Courier New"/>
           <w:sz w:val="18"/>
         </w:rPr>
-        <w:t xml:space="preserve"> </w:t>
-      </w:r>
-      <w:proofErr w:type="spellStart"/>
-      <w:r>
-        <w:rPr>
-          <w:rFonts w:ascii="Courier New" w:hAnsi="Courier New" w:cs="Courier New"/>
-          <w:sz w:val="18"/>
-        </w:rPr>
-        <w:t>percentage_of_total</w:t>
-      </w:r>
-      <w:proofErr w:type="spellEnd"/>
-      <w:r>
-        <w:rPr>
-          <w:rFonts w:ascii="Courier New" w:hAnsi="Courier New" w:cs="Courier New"/>
-          <w:sz w:val="18"/>
-        </w:rPr>
-        <w:t>(value)</w:t>
+        <w:t xml:space="preserve"> percentage_of_total(value)</w:t>
       </w:r>
     </w:p>
     <w:p>
@@ -4351,6 +4422,11 @@
       <w:u w:val="single"/>
     </w:rPr>
   </w:style>
+  <w:style w:type="character" w:customStyle="1" w:styleId="3oh-">
+    <w:name w:val="_3oh-"/>
+    <w:basedOn w:val="Tipodeletrapredefinidodopargrafo"/>
+    <w:rsid w:val="0068227C"/>
+  </w:style>
 </w:styles>
 </file>
 

</xml_diff>

<commit_message>
Changed section 1 of the docx and worked on ppt
</commit_message>
<xml_diff>
--- a/First_Delivery/presentation/Lab02-Doc Template (alterado).docx
+++ b/First_Delivery/presentation/Lab02-Doc Template (alterado).docx
@@ -207,8 +207,6 @@
         </w:rPr>
         <w:t xml:space="preserve">in </w:t>
       </w:r>
-      <w:bookmarkStart w:id="0" w:name="_GoBack"/>
-      <w:bookmarkEnd w:id="0"/>
       <w:r>
         <w:rPr>
           <w:rStyle w:val="3oh-"/>
@@ -284,21 +282,23 @@
           <w:rStyle w:val="3oh-"/>
           <w:rFonts w:ascii="Calibri" w:hAnsi="Calibri" w:cs="Calibri"/>
         </w:rPr>
-        <w:t xml:space="preserve">low </w:t>
-      </w:r>
+        <w:t xml:space="preserve">low investment in books be a signal that </w:t>
+      </w:r>
+      <w:proofErr w:type="gramStart"/>
       <w:r>
         <w:rPr>
           <w:rStyle w:val="3oh-"/>
           <w:rFonts w:ascii="Calibri" w:hAnsi="Calibri" w:cs="Calibri"/>
         </w:rPr>
-        <w:t>investment</w:t>
-      </w:r>
+        <w:t>in a given</w:t>
+      </w:r>
+      <w:proofErr w:type="gramEnd"/>
       <w:r>
         <w:rPr>
           <w:rStyle w:val="3oh-"/>
           <w:rFonts w:ascii="Calibri" w:hAnsi="Calibri" w:cs="Calibri"/>
         </w:rPr>
-        <w:t xml:space="preserve"> in books be a signal that in a given country the students will underperform in science or even mathematics topics? The aim of our visualization is to answer</w:t>
+        <w:t xml:space="preserve"> country the students will underperform in science or even mathematics topics? The aim of our visualization is to answer</w:t>
       </w:r>
       <w:r>
         <w:rPr>
@@ -669,7 +669,23 @@
           <w:rFonts w:ascii="Calibri" w:eastAsia="DejaVu Sans Condensed" w:hAnsi="Calibri" w:cs="DejaVu Sans Condensed"/>
           <w:lang w:val="en-GB"/>
         </w:rPr>
-        <w:t xml:space="preserve">purpose, most of the dataset in use are available on Eurostat and PorData. </w:t>
+        <w:t xml:space="preserve">purpose, most of the dataset in use are available on Eurostat and </w:t>
+      </w:r>
+      <w:proofErr w:type="spellStart"/>
+      <w:r>
+        <w:rPr>
+          <w:rFonts w:ascii="Calibri" w:eastAsia="DejaVu Sans Condensed" w:hAnsi="Calibri" w:cs="DejaVu Sans Condensed"/>
+          <w:lang w:val="en-GB"/>
+        </w:rPr>
+        <w:t>PorData</w:t>
+      </w:r>
+      <w:proofErr w:type="spellEnd"/>
+      <w:r>
+        <w:rPr>
+          <w:rFonts w:ascii="Calibri" w:eastAsia="DejaVu Sans Condensed" w:hAnsi="Calibri" w:cs="DejaVu Sans Condensed"/>
+          <w:lang w:val="en-GB"/>
+        </w:rPr>
+        <w:t xml:space="preserve">. </w:t>
       </w:r>
     </w:p>
     <w:p>
@@ -1494,6 +1510,7 @@
           <w:u w:val="single"/>
         </w:rPr>
       </w:pPr>
+      <w:bookmarkStart w:id="0" w:name="_GoBack"/>
       <w:r>
         <w:rPr>
           <w:rFonts w:ascii="Courier New" w:hAnsi="Courier New" w:cs="Courier New"/>
@@ -1693,6 +1710,7 @@
         </w:rPr>
         <w:t xml:space="preserve">year; </w:t>
       </w:r>
+      <w:proofErr w:type="spellStart"/>
       <w:r>
         <w:rPr>
           <w:rFonts w:ascii="Courier New" w:hAnsi="Courier New" w:cs="Courier New"/>
@@ -1700,6 +1718,7 @@
         </w:rPr>
         <w:t>training_field</w:t>
       </w:r>
+      <w:proofErr w:type="spellEnd"/>
       <w:r>
         <w:rPr>
           <w:rFonts w:ascii="Courier New" w:hAnsi="Courier New" w:cs="Courier New"/>
@@ -1987,7 +2006,23 @@
           <w:rFonts w:ascii="Courier New" w:hAnsi="Courier New" w:cs="Courier New"/>
           <w:sz w:val="18"/>
         </w:rPr>
-        <w:t xml:space="preserve"> percentage_of_total(value)</w:t>
+        <w:t xml:space="preserve"> </w:t>
+      </w:r>
+      <w:proofErr w:type="spellStart"/>
+      <w:r>
+        <w:rPr>
+          <w:rFonts w:ascii="Courier New" w:hAnsi="Courier New" w:cs="Courier New"/>
+          <w:sz w:val="18"/>
+        </w:rPr>
+        <w:t>percentage_of_total</w:t>
+      </w:r>
+      <w:proofErr w:type="spellEnd"/>
+      <w:r>
+        <w:rPr>
+          <w:rFonts w:ascii="Courier New" w:hAnsi="Courier New" w:cs="Courier New"/>
+          <w:sz w:val="18"/>
+        </w:rPr>
+        <w:t>(value)</w:t>
       </w:r>
     </w:p>
     <w:p>
@@ -2041,72 +2076,7 @@
         </w:rPr>
         <w:t>0.9</w:t>
       </w:r>
-    </w:p>
-    <w:p>
-      <w:pPr>
-        <w:spacing w:after="0"/>
-        <w:rPr>
-          <w:rFonts w:ascii="Courier New" w:hAnsi="Courier New" w:cs="Courier New"/>
-          <w:sz w:val="18"/>
-        </w:rPr>
-      </w:pPr>
-    </w:p>
-    <w:p>
-      <w:pPr>
-        <w:spacing w:after="0"/>
-        <w:rPr>
-          <w:rFonts w:ascii="Courier New" w:hAnsi="Courier New" w:cs="Courier New"/>
-          <w:sz w:val="18"/>
-        </w:rPr>
-      </w:pPr>
-      <w:r>
-        <w:rPr>
-          <w:rFonts w:ascii="Courier New" w:hAnsi="Courier New" w:cs="Courier New"/>
-          <w:sz w:val="18"/>
-        </w:rPr>
-        <w:t>(from “xpto.csv”)</w:t>
-      </w:r>
-    </w:p>
-    <w:p>
-      <w:pPr>
-        <w:spacing w:after="0"/>
-        <w:rPr>
-          <w:rFonts w:ascii="Courier New" w:hAnsi="Courier New" w:cs="Courier New"/>
-          <w:sz w:val="18"/>
-        </w:rPr>
-      </w:pPr>
-      <w:r>
-        <w:rPr>
-          <w:rFonts w:ascii="Courier New" w:hAnsi="Courier New" w:cs="Courier New"/>
-          <w:sz w:val="18"/>
-        </w:rPr>
-        <w:t>year; name; cost; rating</w:t>
-      </w:r>
-    </w:p>
-    <w:p>
-      <w:pPr>
-        <w:spacing w:after="0"/>
-        <w:rPr>
-          <w:rFonts w:ascii="Courier New" w:hAnsi="Courier New" w:cs="Courier New"/>
-          <w:sz w:val="18"/>
-        </w:rPr>
-      </w:pPr>
-      <w:r>
-        <w:rPr>
-          <w:rFonts w:ascii="Courier New" w:hAnsi="Courier New" w:cs="Courier New"/>
-          <w:sz w:val="18"/>
-        </w:rPr>
-        <w:t>2012; Potatoes; 12000; 4</w:t>
-      </w:r>
-    </w:p>
-    <w:p>
-      <w:pPr>
-        <w:spacing w:after="0"/>
-        <w:rPr>
-          <w:rFonts w:ascii="Courier New" w:hAnsi="Courier New" w:cs="Courier New"/>
-          <w:sz w:val="18"/>
-        </w:rPr>
-      </w:pPr>
+      <w:bookmarkEnd w:id="0"/>
     </w:p>
     <w:sectPr>
       <w:pgSz w:w="11900" w:h="16840"/>

</xml_diff>